<commit_message>
Finished CountT:M and and corrected help on data structure for CountT:S
</commit_message>
<xml_diff>
--- a/inst/Model names.docx
+++ b/inst/Model names.docx
@@ -6,6 +6,7 @@
       <w:pPr>
         <w:rPr>
           <w:rFonts w:ascii="Helvetica" w:eastAsia="Times New Roman" w:hAnsi="Helvetica" w:cs="Times New Roman"/>
+          <w:strike/>
           <w:color w:val="000000"/>
           <w:lang w:eastAsia="en-GB"/>
         </w:rPr>
@@ -22,6 +23,7 @@
       <w:r>
         <w:rPr>
           <w:rFonts w:ascii="Helvetica" w:eastAsia="Times New Roman" w:hAnsi="Helvetica" w:cs="Times New Roman"/>
+          <w:strike/>
           <w:color w:val="000000"/>
           <w:lang w:eastAsia="en-GB"/>
         </w:rPr>
@@ -31,6 +33,7 @@
       <w:r>
         <w:rPr>
           <w:rFonts w:ascii="Helvetica" w:eastAsia="Times New Roman" w:hAnsi="Helvetica" w:cs="Times New Roman"/>
+          <w:strike/>
           <w:color w:val="000000"/>
           <w:lang w:eastAsia="en-GB"/>
         </w:rPr>
@@ -40,6 +43,7 @@
       <w:r>
         <w:rPr>
           <w:rFonts w:ascii="Helvetica" w:eastAsia="Times New Roman" w:hAnsi="Helvetica" w:cs="Times New Roman"/>
+          <w:strike/>
           <w:color w:val="000000"/>
           <w:lang w:eastAsia="en-GB"/>
         </w:rPr>
@@ -49,6 +53,7 @@
       <w:r>
         <w:rPr>
           <w:rFonts w:ascii="Helvetica" w:eastAsia="Times New Roman" w:hAnsi="Helvetica" w:cs="Times New Roman"/>
+          <w:strike/>
           <w:color w:val="000000"/>
           <w:lang w:eastAsia="en-GB"/>
         </w:rPr>
@@ -59,6 +64,7 @@
       <w:pPr>
         <w:rPr>
           <w:rFonts w:ascii="Helvetica" w:eastAsia="Times New Roman" w:hAnsi="Helvetica" w:cs="Times New Roman"/>
+          <w:strike/>
           <w:color w:val="000000"/>
           <w:lang w:eastAsia="en-GB"/>
         </w:rPr>
@@ -66,6 +72,7 @@
       <w:r>
         <w:rPr>
           <w:rFonts w:ascii="Helvetica" w:eastAsia="Times New Roman" w:hAnsi="Helvetica" w:cs="Times New Roman"/>
+          <w:strike/>
           <w:color w:val="000000"/>
           <w:lang w:eastAsia="en-GB"/>
         </w:rPr>
@@ -76,6 +83,7 @@
       <w:pPr>
         <w:rPr>
           <w:rFonts w:ascii="Helvetica" w:eastAsia="Times New Roman" w:hAnsi="Helvetica" w:cs="Times New Roman"/>
+          <w:strike/>
           <w:color w:val="000000"/>
           <w:lang w:eastAsia="en-GB"/>
         </w:rPr>
@@ -83,6 +91,7 @@
       <w:r>
         <w:rPr>
           <w:rFonts w:ascii="Helvetica" w:eastAsia="Times New Roman" w:hAnsi="Helvetica" w:cs="Times New Roman"/>
+          <w:strike/>
           <w:color w:val="000000"/>
           <w:lang w:eastAsia="en-GB"/>
         </w:rPr>
@@ -92,6 +101,7 @@
       <w:r>
         <w:rPr>
           <w:rFonts w:ascii="Helvetica" w:eastAsia="Times New Roman" w:hAnsi="Helvetica" w:cs="Times New Roman"/>
+          <w:strike/>
           <w:color w:val="000000"/>
           <w:lang w:eastAsia="en-GB"/>
         </w:rPr>
@@ -101,6 +111,7 @@
       <w:r>
         <w:rPr>
           <w:rFonts w:ascii="Helvetica" w:eastAsia="Times New Roman" w:hAnsi="Helvetica" w:cs="Times New Roman"/>
+          <w:strike/>
           <w:color w:val="000000"/>
           <w:lang w:eastAsia="en-GB"/>
         </w:rPr>
@@ -110,6 +121,7 @@
       <w:r>
         <w:rPr>
           <w:rFonts w:ascii="Helvetica" w:eastAsia="Times New Roman" w:hAnsi="Helvetica" w:cs="Times New Roman"/>
+          <w:strike/>
           <w:color w:val="000000"/>
           <w:lang w:eastAsia="en-GB"/>
         </w:rPr>
@@ -119,6 +131,7 @@
       <w:r>
         <w:rPr>
           <w:rFonts w:ascii="Helvetica" w:eastAsia="Times New Roman" w:hAnsi="Helvetica" w:cs="Times New Roman"/>
+          <w:strike/>
           <w:color w:val="000000"/>
           <w:lang w:eastAsia="en-GB"/>
         </w:rPr>
@@ -136,6 +149,7 @@
       <w:r>
         <w:rPr>
           <w:rFonts w:ascii="Helvetica" w:eastAsia="Times New Roman" w:hAnsi="Helvetica" w:cs="Times New Roman"/>
+          <w:strike/>
           <w:color w:val="000000"/>
           <w:lang w:eastAsia="en-GB"/>
         </w:rPr>
@@ -145,6 +159,7 @@
       <w:r>
         <w:rPr>
           <w:rFonts w:ascii="Helvetica" w:eastAsia="Times New Roman" w:hAnsi="Helvetica" w:cs="Times New Roman"/>
+          <w:strike/>
           <w:color w:val="000000"/>
           <w:lang w:eastAsia="en-GB"/>
         </w:rPr>
@@ -154,6 +169,7 @@
       <w:r>
         <w:rPr>
           <w:rFonts w:ascii="Helvetica" w:eastAsia="Times New Roman" w:hAnsi="Helvetica" w:cs="Times New Roman"/>
+          <w:strike/>
           <w:color w:val="000000"/>
           <w:lang w:eastAsia="en-GB"/>
         </w:rPr>
@@ -163,6 +179,7 @@
       <w:r>
         <w:rPr>
           <w:rFonts w:ascii="Helvetica" w:eastAsia="Times New Roman" w:hAnsi="Helvetica" w:cs="Times New Roman"/>
+          <w:strike/>
           <w:color w:val="000000"/>
           <w:lang w:eastAsia="en-GB"/>
         </w:rPr>
@@ -172,10 +189,19 @@
       <w:r>
         <w:rPr>
           <w:rFonts w:ascii="Helvetica" w:eastAsia="Times New Roman" w:hAnsi="Helvetica" w:cs="Times New Roman"/>
-          <w:color w:val="000000"/>
-          <w:lang w:eastAsia="en-GB"/>
-        </w:rPr>
-        <w:t>" instead of “M4S” and “M4M”, </w:t>
+          <w:strike/>
+          <w:color w:val="000000"/>
+          <w:lang w:eastAsia="en-GB"/>
+        </w:rPr>
+        <w:t>" instead of “M4S”</w:t>
+      </w:r>
+      <w:r>
+        <w:rPr>
+          <w:rFonts w:ascii="Helvetica" w:eastAsia="Times New Roman" w:hAnsi="Helvetica" w:cs="Times New Roman"/>
+          <w:color w:val="000000"/>
+          <w:lang w:eastAsia="en-GB"/>
+        </w:rPr>
+        <w:t xml:space="preserve"> and “M4M”, </w:t>
       </w:r>
     </w:p>
     <w:p>

</xml_diff>

<commit_message>
Finsished CountT1:M and minor correction to help for CountT1:S
</commit_message>
<xml_diff>
--- a/inst/Model names.docx
+++ b/inst/Model names.docx
@@ -307,32 +307,16 @@
           <w:color w:val="000000"/>
           <w:lang w:eastAsia="en-GB"/>
         </w:rPr>
-        <w:t>“CountT1:S”</w:t>
-      </w:r>
-      <w:r>
-        <w:rPr>
-          <w:rFonts w:ascii="Helvetica" w:eastAsia="Times New Roman" w:hAnsi="Helvetica" w:cs="Times New Roman"/>
-          <w:color w:val="000000"/>
-          <w:lang w:eastAsia="en-GB"/>
-        </w:rPr>
-        <w:t xml:space="preserve"> and “CountT1:M" </w:t>
-      </w:r>
-      <w:r>
-        <w:rPr>
-          <w:rFonts w:ascii="Helvetica" w:eastAsia="Times New Roman" w:hAnsi="Helvetica" w:cs="Times New Roman"/>
-          <w:strike/>
-          <w:color w:val="000000"/>
-          <w:lang w:eastAsia="en-GB"/>
-        </w:rPr>
-        <w:t>instead of “M5S”</w:t>
-      </w:r>
-      <w:r>
-        <w:rPr>
-          <w:rFonts w:ascii="Helvetica" w:eastAsia="Times New Roman" w:hAnsi="Helvetica" w:cs="Times New Roman"/>
-          <w:color w:val="000000"/>
-          <w:lang w:eastAsia="en-GB"/>
-        </w:rPr>
-        <w:t xml:space="preserve"> and “M5M”,</w:t>
+        <w:t>“CountT1:S</w:t>
+      </w:r>
+      <w:r>
+        <w:rPr>
+          <w:rFonts w:ascii="Helvetica" w:eastAsia="Times New Roman" w:hAnsi="Helvetica" w:cs="Times New Roman"/>
+          <w:strike/>
+          <w:color w:val="000000"/>
+          <w:lang w:eastAsia="en-GB"/>
+        </w:rPr>
+        <w:t>” and “CountT1:M" instead of “M5S” and “M5M”,</w:t>
       </w:r>
     </w:p>
     <w:p>
@@ -527,25 +511,7 @@
           <w:color w:val="000000"/>
           <w:lang w:eastAsia="en-GB"/>
         </w:rPr>
-        <w:t>“PCountT1</w:t>
-      </w:r>
-      <w:proofErr w:type="gramStart"/>
-      <w:r>
-        <w:rPr>
-          <w:rFonts w:ascii="Helvetica" w:eastAsia="Times New Roman" w:hAnsi="Helvetica" w:cs="Times New Roman"/>
-          <w:color w:val="000000"/>
-          <w:lang w:eastAsia="en-GB"/>
-        </w:rPr>
-        <w:t>"  instead</w:t>
-      </w:r>
-      <w:proofErr w:type="gramEnd"/>
-      <w:r>
-        <w:rPr>
-          <w:rFonts w:ascii="Helvetica" w:eastAsia="Times New Roman" w:hAnsi="Helvetica" w:cs="Times New Roman"/>
-          <w:color w:val="000000"/>
-          <w:lang w:eastAsia="en-GB"/>
-        </w:rPr>
-        <w:t xml:space="preserve"> of “M5P”?</w:t>
+        <w:t>“PCountT1"  instead of “M5P”</w:t>
       </w:r>
     </w:p>
     <w:p>

</xml_diff>

<commit_message>
Small fixes (mostly to help files) to PcountS and PcountM
</commit_message>
<xml_diff>
--- a/inst/Model names.docx
+++ b/inst/Model names.docx
@@ -403,13 +403,15 @@
       <w:pPr>
         <w:rPr>
           <w:rFonts w:ascii="Helvetica" w:eastAsia="Times New Roman" w:hAnsi="Helvetica" w:cs="Times New Roman"/>
-          <w:color w:val="000000"/>
-          <w:lang w:eastAsia="en-GB"/>
-        </w:rPr>
-      </w:pPr>
-      <w:r>
-        <w:rPr>
-          <w:rFonts w:ascii="Helvetica" w:eastAsia="Times New Roman" w:hAnsi="Helvetica" w:cs="Times New Roman"/>
+          <w:strike/>
+          <w:color w:val="000000"/>
+          <w:lang w:eastAsia="en-GB"/>
+        </w:rPr>
+      </w:pPr>
+      <w:r>
+        <w:rPr>
+          <w:rFonts w:ascii="Helvetica" w:eastAsia="Times New Roman" w:hAnsi="Helvetica" w:cs="Times New Roman"/>
+          <w:strike/>
           <w:color w:val="000000"/>
           <w:lang w:eastAsia="en-GB"/>
         </w:rPr>
@@ -419,6 +421,7 @@
       <w:r>
         <w:rPr>
           <w:rFonts w:ascii="Helvetica" w:eastAsia="Times New Roman" w:hAnsi="Helvetica" w:cs="Times New Roman"/>
+          <w:strike/>
           <w:color w:val="000000"/>
           <w:lang w:eastAsia="en-GB"/>
         </w:rPr>
@@ -428,6 +431,7 @@
       <w:r>
         <w:rPr>
           <w:rFonts w:ascii="Helvetica" w:eastAsia="Times New Roman" w:hAnsi="Helvetica" w:cs="Times New Roman"/>
+          <w:strike/>
           <w:color w:val="000000"/>
           <w:lang w:eastAsia="en-GB"/>
         </w:rPr>
@@ -437,6 +441,7 @@
       <w:r>
         <w:rPr>
           <w:rFonts w:ascii="Helvetica" w:eastAsia="Times New Roman" w:hAnsi="Helvetica" w:cs="Times New Roman"/>
+          <w:strike/>
           <w:color w:val="000000"/>
           <w:lang w:eastAsia="en-GB"/>
         </w:rPr>
@@ -446,6 +451,7 @@
       <w:r>
         <w:rPr>
           <w:rFonts w:ascii="Helvetica" w:eastAsia="Times New Roman" w:hAnsi="Helvetica" w:cs="Times New Roman"/>
+          <w:strike/>
           <w:color w:val="000000"/>
           <w:lang w:eastAsia="en-GB"/>
         </w:rPr>

</xml_diff>